<commit_message>
trim to 2 pages
</commit_message>
<xml_diff>
--- a/AndyHaydenCV.docx
+++ b/AndyHaydenCV.docx
@@ -157,7 +157,7 @@
         <w:br w:type="textWrapping"/>
       </w:r>
       <w:r>
-        <w:t xml:space="preserve">- Responsible for refactoring a client's Filemaker database (connecting via ODBC to external data sources (MySQL databases) for live data), fixing bugs in the legacy codebase, writing Filemaker scripts to perform complex queries and create dynamic reports, and creating documentation.</w:t>
+        <w:t xml:space="preserve">- Responsible for refactoring a client's Filemaker database (connecting via ODBC to external data sources (MySQL databases) for live data), fixing bugs in the legacy codebase, writing Filemaker scripts to perform complex queries and create dynamic reports.</w:t>
       </w:r>
       <w:r>
         <w:br w:type="textWrapping"/>
@@ -215,7 +215,7 @@
         <w:br w:type="textWrapping"/>
       </w:r>
       <w:r>
-        <w:t xml:space="preserve">- Led classes of 20+ university students. Responsible for the construction and delivery of sessions, marking and giving feedback on assessed work (providing 1-1 support), and discussing weekly tasks.</w:t>
+        <w:t xml:space="preserve">- Led classes of 20+ university students. Responsible for the construction and delivery of sessions, marking and giving feedback on assessed work (providing 1-1 support).</w:t>
       </w:r>
       <w:r>
         <w:br w:type="textWrapping"/>
@@ -800,38 +800,7 @@
         <w:br w:type="textWrapping"/>
       </w:r>
       <w:r>
-        <w:t xml:space="preserve">Founded seminars, organised speakers, booked rooms, directed discussion and published notes.</w:t>
-      </w:r>
-    </w:p>
-    <w:p>
-      <w:pPr>
-        <w:pStyle w:val="DefinitionTerm"/>
-      </w:pPr>
-      <w:r>
-        <w:t xml:space="preserve">2008 – 2009</w:t>
-      </w:r>
-    </w:p>
-    <w:p>
-      <w:pPr>
-        <w:pStyle w:val="Definition"/>
-      </w:pPr>
-      <w:r>
-        <w:rPr>
-          <w:i/>
-        </w:rPr>
-        <w:t xml:space="preserve">IT Officer, Durham University Canoe Club.</w:t>
-      </w:r>
-      <w:r>
-        <w:br w:type="textWrapping"/>
-      </w:r>
-      <w:r>
-        <w:t xml:space="preserve">Maintained the website, oversaw communications.</w:t>
-      </w:r>
-      <w:r>
-        <w:br w:type="textWrapping"/>
-      </w:r>
-      <w:r>
-        <w:t xml:space="preserve">Instigated and led a progression programme, created a development path and mentoring scheme for coaches.</w:t>
+        <w:t xml:space="preserve">Founded seminar, organised speakers, logistics, and directed discussion.</w:t>
       </w:r>
     </w:p>
     <w:p>
@@ -1212,7 +1181,7 @@
 <file path=word/numbering.xml><?xml version="1.0" encoding="utf-8"?>
 <w:numbering xmlns:w="http://schemas.openxmlformats.org/wordprocessingml/2006/main">
   <w:abstractNum w:abstractNumId="0">
-    <w:nsid w:val="915faaac"/>
+    <w:nsid w:val="8d781ada"/>
     <w:multiLevelType w:val="multilevel"/>
     <w:lvl w:ilvl="0">
       <w:numFmt w:val="bullet"/>

</xml_diff>